<commit_message>
update of installation and generation scripts
</commit_message>
<xml_diff>
--- a/MeineErsteKlausur.docx
+++ b/MeineErsteKlausur.docx
@@ -171,56 +171,63 @@
       <w:r>
         <w:t>In welchem Jahr sank die Titanic?</w:t>
       </w:r>
-    </w:p>
-    <w:p>
-      <w:pPr>
-        <w:pStyle w:val="Listenabsatz"/>
-        <w:numPr>
-          <w:ilvl w:val="1"/>
-          <w:numId w:val="1"/>
-        </w:numPr>
-      </w:pPr>
-      <w:r>
-        <w:t>1912 (x)</w:t>
-      </w:r>
-    </w:p>
-    <w:p>
-      <w:pPr>
-        <w:pStyle w:val="Listenabsatz"/>
-        <w:numPr>
-          <w:ilvl w:val="1"/>
-          <w:numId w:val="1"/>
-        </w:numPr>
-      </w:pPr>
-      <w:r>
-        <w:t>1922</w:t>
-      </w:r>
-    </w:p>
-    <w:p>
-      <w:pPr>
-        <w:pStyle w:val="Listenabsatz"/>
-        <w:numPr>
-          <w:ilvl w:val="1"/>
-          <w:numId w:val="1"/>
-        </w:numPr>
-      </w:pPr>
-      <w:r>
-        <w:t>1932</w:t>
-      </w:r>
-    </w:p>
-    <w:p>
-      <w:pPr>
-        <w:pStyle w:val="Listenabsatz"/>
-        <w:numPr>
-          <w:ilvl w:val="1"/>
-          <w:numId w:val="1"/>
-        </w:numPr>
-      </w:pPr>
-      <w:r>
-        <w:t>1942</w:t>
+      <w:r>
+        <w:br/>
+        <w:t>(Es sind hier übrigens auch mehrere Zeilen möglich</w:t>
       </w:r>
       <w:bookmarkStart w:id="0" w:name="_GoBack"/>
       <w:bookmarkEnd w:id="0"/>
+      <w:r>
+        <w:t>)</w:t>
+      </w:r>
+    </w:p>
+    <w:p>
+      <w:pPr>
+        <w:pStyle w:val="Listenabsatz"/>
+        <w:numPr>
+          <w:ilvl w:val="1"/>
+          <w:numId w:val="1"/>
+        </w:numPr>
+      </w:pPr>
+      <w:r>
+        <w:t>1912 (x)</w:t>
+      </w:r>
+    </w:p>
+    <w:p>
+      <w:pPr>
+        <w:pStyle w:val="Listenabsatz"/>
+        <w:numPr>
+          <w:ilvl w:val="1"/>
+          <w:numId w:val="1"/>
+        </w:numPr>
+      </w:pPr>
+      <w:r>
+        <w:t>1922</w:t>
+      </w:r>
+    </w:p>
+    <w:p>
+      <w:pPr>
+        <w:pStyle w:val="Listenabsatz"/>
+        <w:numPr>
+          <w:ilvl w:val="1"/>
+          <w:numId w:val="1"/>
+        </w:numPr>
+      </w:pPr>
+      <w:r>
+        <w:t>1932</w:t>
+      </w:r>
+    </w:p>
+    <w:p>
+      <w:pPr>
+        <w:pStyle w:val="Listenabsatz"/>
+        <w:numPr>
+          <w:ilvl w:val="1"/>
+          <w:numId w:val="1"/>
+        </w:numPr>
+      </w:pPr>
+      <w:r>
+        <w:t>1942</w:t>
+      </w:r>
     </w:p>
     <w:sectPr>
       <w:pgSz w:w="11906" w:h="16838"/>

</xml_diff>